<commit_message>
after fixing the treatment end time, and the init file. still have to fix the calls&status table.
</commit_message>
<xml_diff>
--- a/דוט נט תשפ_ה - דוח סיום פרויקט - למילוי על ידי הסטודנטים - סמינרים.docx
+++ b/דוט נט תשפ_ה - דוח סיום פרויקט - למילוי על ידי הסטודנטים - סמינרים.docx
@@ -1801,7 +1801,7 @@
               <w:spacing w:before="0" w:after="0" w:line="276" w:lineRule="auto"/>
               <w:jc w:val="left"/>
               <w:rPr>
-                <w:rFonts w:ascii="Arial" w:eastAsia="Arial" w:hAnsi="Arial" w:cs="Arial" w:hint="cs"/>
+                <w:rFonts w:ascii="Arial" w:eastAsia="Arial" w:hAnsi="Arial" w:cs="Arial"/>
                 <w:sz w:val="24"/>
                 <w:szCs w:val="24"/>
                 <w:rtl/>
@@ -2088,7 +2088,6 @@
         <w:pStyle w:val="2"/>
         <w:spacing w:before="240" w:after="240"/>
         <w:rPr>
-          <w:rFonts w:hint="cs"/>
           <w:rtl/>
         </w:rPr>
       </w:pPr>
@@ -2425,7 +2424,6 @@
               <w:spacing w:before="0" w:after="0"/>
               <w:jc w:val="left"/>
               <w:rPr>
-                <w:rFonts w:hint="cs"/>
                 <w:rtl/>
                 <w:lang w:val="en-US"/>
               </w:rPr>
@@ -3255,38 +3253,37 @@
               <w:spacing w:before="0" w:after="0"/>
               <w:jc w:val="left"/>
               <w:rPr>
+                <w:rtl/>
+                <w:lang w:val="en-US"/>
+              </w:rPr>
+            </w:pPr>
+            <w:r>
+              <w:rPr>
                 <w:rFonts w:hint="cs"/>
                 <w:rtl/>
+              </w:rPr>
+              <w:t xml:space="preserve">חלון </w:t>
+            </w:r>
+            <w:proofErr w:type="spellStart"/>
+            <w:r>
+              <w:rPr>
                 <w:lang w:val="en-US"/>
               </w:rPr>
-            </w:pPr>
+              <w:t>VolunteerWindow</w:t>
+            </w:r>
+            <w:proofErr w:type="spellEnd"/>
             <w:r>
               <w:rPr>
                 <w:rFonts w:hint="cs"/>
                 <w:rtl/>
-              </w:rPr>
-              <w:t xml:space="preserve">חלון </w:t>
-            </w:r>
-            <w:proofErr w:type="spellStart"/>
-            <w:r>
-              <w:rPr>
                 <w:lang w:val="en-US"/>
               </w:rPr>
-              <w:t>VolunteerWindow</w:t>
-            </w:r>
-            <w:proofErr w:type="spellEnd"/>
-            <w:r>
-              <w:rPr>
-                <w:rFonts w:hint="cs"/>
-                <w:rtl/>
+              <w:t xml:space="preserve"> בתוך ספריה </w:t>
+            </w:r>
+            <w:r>
+              <w:rPr>
                 <w:lang w:val="en-US"/>
               </w:rPr>
-              <w:t xml:space="preserve"> בתוך ספריה </w:t>
-            </w:r>
-            <w:r>
-              <w:rPr>
-                <w:lang w:val="en-US"/>
-              </w:rPr>
               <w:t>Volunteer</w:t>
             </w:r>
           </w:p>
@@ -3311,9 +3308,6 @@
             <w:pPr>
               <w:spacing w:before="0" w:after="0"/>
               <w:jc w:val="left"/>
-              <w:rPr>
-                <w:rFonts w:hint="cs"/>
-              </w:rPr>
             </w:pPr>
             <w:r>
               <w:rPr>
@@ -3410,7 +3404,6 @@
               <w:spacing w:before="0" w:after="0"/>
               <w:jc w:val="left"/>
               <w:rPr>
-                <w:rFonts w:hint="cs"/>
                 <w:lang w:val="en-US"/>
               </w:rPr>
             </w:pPr>
@@ -3442,9 +3435,6 @@
             <w:pPr>
               <w:spacing w:before="0" w:after="0"/>
               <w:jc w:val="left"/>
-              <w:rPr>
-                <w:rFonts w:hint="cs"/>
-              </w:rPr>
             </w:pPr>
             <w:r>
               <w:rPr>
@@ -3682,7 +3672,6 @@
               <w:spacing w:before="0" w:after="0"/>
               <w:jc w:val="left"/>
               <w:rPr>
-                <w:rFonts w:hint="cs"/>
                 <w:lang w:val="en-US"/>
               </w:rPr>
             </w:pPr>
@@ -3714,9 +3703,6 @@
             <w:pPr>
               <w:spacing w:before="0" w:after="0"/>
               <w:jc w:val="left"/>
-              <w:rPr>
-                <w:rFonts w:hint="cs"/>
-              </w:rPr>
             </w:pPr>
             <w:r>
               <w:rPr>
@@ -5300,6 +5286,7 @@
   <w:style w:type="character" w:default="1" w:styleId="a0">
     <w:name w:val="Default Paragraph Font"/>
     <w:uiPriority w:val="1"/>
+    <w:semiHidden/>
     <w:unhideWhenUsed/>
   </w:style>
   <w:style w:type="table" w:default="1" w:styleId="a1">

</xml_diff>